<commit_message>
Added assignments to calendar.  Updated syllabus.
</commit_message>
<xml_diff>
--- a/course resources/2019 - Spring CS 211 Calendar.docx
+++ b/course resources/2019 - Spring CS 211 Calendar.docx
@@ -845,6 +845,23 @@
               <w:t>CS 112 Recap</w:t>
             </w:r>
           </w:p>
+          <w:p>
+            <w:pPr>
+              <w:rPr>
+                <w:rFonts w:ascii="Times New Roman" w:eastAsia="Times New Roman" w:hAnsi="Times New Roman" w:cs="Times New Roman"/>
+                <w:sz w:val="24"/>
+                <w:szCs w:val="24"/>
+              </w:rPr>
+            </w:pPr>
+            <w:r>
+              <w:rPr>
+                <w:rFonts w:ascii="Times New Roman" w:eastAsia="Times New Roman" w:hAnsi="Times New Roman" w:cs="Times New Roman"/>
+                <w:sz w:val="24"/>
+                <w:szCs w:val="24"/>
+              </w:rPr>
+              <w:t>PA #1 Assigned</w:t>
+            </w:r>
+          </w:p>
         </w:tc>
         <w:tc>
           <w:tcPr>
@@ -964,6 +981,36 @@
               </w:rPr>
               <w:t>Lab 1</w:t>
             </w:r>
+          </w:p>
+          <w:p>
+            <w:pPr>
+              <w:rPr>
+                <w:rFonts w:ascii="Times New Roman" w:eastAsia="Times New Roman" w:hAnsi="Times New Roman" w:cs="Times New Roman"/>
+                <w:color w:val="212529"/>
+                <w:sz w:val="24"/>
+                <w:szCs w:val="24"/>
+              </w:rPr>
+            </w:pPr>
+            <w:r>
+              <w:rPr>
+                <w:rFonts w:ascii="Times New Roman" w:eastAsia="Times New Roman" w:hAnsi="Times New Roman" w:cs="Times New Roman"/>
+                <w:color w:val="212529"/>
+                <w:sz w:val="24"/>
+                <w:szCs w:val="24"/>
+              </w:rPr>
+              <w:t xml:space="preserve">PA #1 </w:t>
+            </w:r>
+            <w:proofErr w:type="spellStart"/>
+            <w:r>
+              <w:rPr>
+                <w:rFonts w:ascii="Times New Roman" w:eastAsia="Times New Roman" w:hAnsi="Times New Roman" w:cs="Times New Roman"/>
+                <w:color w:val="212529"/>
+                <w:sz w:val="24"/>
+                <w:szCs w:val="24"/>
+              </w:rPr>
+              <w:t>Checkin</w:t>
+            </w:r>
+            <w:proofErr w:type="spellEnd"/>
           </w:p>
         </w:tc>
         <w:tc>
@@ -1609,6 +1656,44 @@
               <w:t>(CH 4)</w:t>
             </w:r>
           </w:p>
+          <w:p>
+            <w:pPr>
+              <w:rPr>
+                <w:rFonts w:ascii="Times New Roman" w:eastAsia="Times New Roman" w:hAnsi="Times New Roman" w:cs="Times New Roman"/>
+                <w:color w:val="212529"/>
+                <w:sz w:val="24"/>
+                <w:szCs w:val="24"/>
+              </w:rPr>
+            </w:pPr>
+            <w:r>
+              <w:rPr>
+                <w:rFonts w:ascii="Times New Roman" w:eastAsia="Times New Roman" w:hAnsi="Times New Roman" w:cs="Times New Roman"/>
+                <w:color w:val="212529"/>
+                <w:sz w:val="24"/>
+                <w:szCs w:val="24"/>
+              </w:rPr>
+              <w:t>PA #1 Due</w:t>
+            </w:r>
+          </w:p>
+          <w:p>
+            <w:pPr>
+              <w:rPr>
+                <w:rFonts w:ascii="Times New Roman" w:eastAsia="Times New Roman" w:hAnsi="Times New Roman" w:cs="Times New Roman"/>
+                <w:color w:val="212529"/>
+                <w:sz w:val="24"/>
+                <w:szCs w:val="24"/>
+              </w:rPr>
+            </w:pPr>
+            <w:r>
+              <w:rPr>
+                <w:rFonts w:ascii="Times New Roman" w:eastAsia="Times New Roman" w:hAnsi="Times New Roman" w:cs="Times New Roman"/>
+                <w:color w:val="212529"/>
+                <w:sz w:val="24"/>
+                <w:szCs w:val="24"/>
+              </w:rPr>
+              <w:t>PA #2 Assigned</w:t>
+            </w:r>
+          </w:p>
         </w:tc>
         <w:tc>
           <w:tcPr>
@@ -1696,6 +1781,16 @@
               </w:rPr>
               <w:t>(CH 4)</w:t>
             </w:r>
+          </w:p>
+          <w:p>
+            <w:pPr>
+              <w:rPr>
+                <w:rFonts w:ascii="Times New Roman" w:eastAsia="Times New Roman" w:hAnsi="Times New Roman" w:cs="Times New Roman"/>
+                <w:color w:val="212529"/>
+                <w:sz w:val="24"/>
+                <w:szCs w:val="24"/>
+              </w:rPr>
+            </w:pPr>
           </w:p>
         </w:tc>
         <w:tc>
@@ -1821,6 +1916,36 @@
               <w:t>Lab 3</w:t>
             </w:r>
           </w:p>
+          <w:p>
+            <w:pPr>
+              <w:rPr>
+                <w:rFonts w:ascii="Times New Roman" w:eastAsia="Times New Roman" w:hAnsi="Times New Roman" w:cs="Times New Roman"/>
+                <w:color w:val="212529"/>
+                <w:sz w:val="24"/>
+                <w:szCs w:val="24"/>
+              </w:rPr>
+            </w:pPr>
+            <w:r>
+              <w:rPr>
+                <w:rFonts w:ascii="Times New Roman" w:eastAsia="Times New Roman" w:hAnsi="Times New Roman" w:cs="Times New Roman"/>
+                <w:color w:val="212529"/>
+                <w:sz w:val="24"/>
+                <w:szCs w:val="24"/>
+              </w:rPr>
+              <w:t xml:space="preserve">PA #2 </w:t>
+            </w:r>
+            <w:proofErr w:type="spellStart"/>
+            <w:r>
+              <w:rPr>
+                <w:rFonts w:ascii="Times New Roman" w:eastAsia="Times New Roman" w:hAnsi="Times New Roman" w:cs="Times New Roman"/>
+                <w:color w:val="212529"/>
+                <w:sz w:val="24"/>
+                <w:szCs w:val="24"/>
+              </w:rPr>
+              <w:t>Checkin</w:t>
+            </w:r>
+            <w:proofErr w:type="spellEnd"/>
+          </w:p>
         </w:tc>
         <w:tc>
           <w:tcPr>
@@ -2096,6 +2221,35 @@
               <w:t>Lab 4</w:t>
             </w:r>
           </w:p>
+          <w:p>
+            <w:pPr>
+              <w:rPr>
+                <w:rFonts w:ascii="Times New Roman" w:eastAsia="Times New Roman" w:hAnsi="Times New Roman" w:cs="Times New Roman"/>
+                <w:color w:val="212529"/>
+                <w:sz w:val="24"/>
+                <w:szCs w:val="24"/>
+              </w:rPr>
+            </w:pPr>
+            <w:r>
+              <w:rPr>
+                <w:rFonts w:ascii="Times New Roman" w:eastAsia="Times New Roman" w:hAnsi="Times New Roman" w:cs="Times New Roman"/>
+                <w:color w:val="212529"/>
+                <w:sz w:val="24"/>
+                <w:szCs w:val="24"/>
+              </w:rPr>
+              <w:t>PA #2 Due</w:t>
+            </w:r>
+          </w:p>
+          <w:p>
+            <w:pPr>
+              <w:rPr>
+                <w:rFonts w:ascii="Times New Roman" w:eastAsia="Times New Roman" w:hAnsi="Times New Roman" w:cs="Times New Roman"/>
+                <w:color w:val="212529"/>
+                <w:sz w:val="24"/>
+                <w:szCs w:val="24"/>
+              </w:rPr>
+            </w:pPr>
+          </w:p>
         </w:tc>
         <w:tc>
           <w:tcPr>
@@ -2157,6 +2311,25 @@
                 <w:szCs w:val="24"/>
               </w:rPr>
               <w:t>(CH 4.2)</w:t>
+            </w:r>
+          </w:p>
+          <w:p>
+            <w:pPr>
+              <w:rPr>
+                <w:rFonts w:ascii="Times New Roman" w:eastAsia="Times New Roman" w:hAnsi="Times New Roman" w:cs="Times New Roman"/>
+                <w:color w:val="212529"/>
+                <w:sz w:val="24"/>
+                <w:szCs w:val="24"/>
+              </w:rPr>
+            </w:pPr>
+            <w:r>
+              <w:rPr>
+                <w:rFonts w:ascii="Times New Roman" w:eastAsia="Times New Roman" w:hAnsi="Times New Roman" w:cs="Times New Roman"/>
+                <w:color w:val="212529"/>
+                <w:sz w:val="24"/>
+                <w:szCs w:val="24"/>
+              </w:rPr>
+              <w:t>PA #3 Assigned</w:t>
             </w:r>
           </w:p>
         </w:tc>
@@ -2370,6 +2543,36 @@
               </w:rPr>
               <w:t>Lab 5</w:t>
             </w:r>
+          </w:p>
+          <w:p>
+            <w:pPr>
+              <w:rPr>
+                <w:rFonts w:ascii="Times New Roman" w:eastAsia="Times New Roman" w:hAnsi="Times New Roman" w:cs="Times New Roman"/>
+                <w:color w:val="212529"/>
+                <w:sz w:val="24"/>
+                <w:szCs w:val="24"/>
+              </w:rPr>
+            </w:pPr>
+            <w:r>
+              <w:rPr>
+                <w:rFonts w:ascii="Times New Roman" w:eastAsia="Times New Roman" w:hAnsi="Times New Roman" w:cs="Times New Roman"/>
+                <w:color w:val="212529"/>
+                <w:sz w:val="24"/>
+                <w:szCs w:val="24"/>
+              </w:rPr>
+              <w:t xml:space="preserve">PA #3 </w:t>
+            </w:r>
+            <w:proofErr w:type="spellStart"/>
+            <w:r>
+              <w:rPr>
+                <w:rFonts w:ascii="Times New Roman" w:eastAsia="Times New Roman" w:hAnsi="Times New Roman" w:cs="Times New Roman"/>
+                <w:color w:val="212529"/>
+                <w:sz w:val="24"/>
+                <w:szCs w:val="24"/>
+              </w:rPr>
+              <w:t>Checkin</w:t>
+            </w:r>
+            <w:proofErr w:type="spellEnd"/>
           </w:p>
         </w:tc>
         <w:tc>
@@ -2973,6 +3176,25 @@
               <w:t>Lab 6</w:t>
             </w:r>
           </w:p>
+          <w:p>
+            <w:pPr>
+              <w:rPr>
+                <w:rFonts w:ascii="Times New Roman" w:eastAsia="Times New Roman" w:hAnsi="Times New Roman" w:cs="Times New Roman"/>
+                <w:color w:val="212529"/>
+                <w:sz w:val="24"/>
+                <w:szCs w:val="24"/>
+              </w:rPr>
+            </w:pPr>
+            <w:r>
+              <w:rPr>
+                <w:rFonts w:ascii="Times New Roman" w:eastAsia="Times New Roman" w:hAnsi="Times New Roman" w:cs="Times New Roman"/>
+                <w:color w:val="212529"/>
+                <w:sz w:val="24"/>
+                <w:szCs w:val="24"/>
+              </w:rPr>
+              <w:t>PA #3 Due</w:t>
+            </w:r>
+          </w:p>
         </w:tc>
         <w:tc>
           <w:tcPr>
@@ -3034,6 +3256,25 @@
                 <w:szCs w:val="24"/>
               </w:rPr>
               <w:t>(CH 5.2-5.4)</w:t>
+            </w:r>
+          </w:p>
+          <w:p>
+            <w:pPr>
+              <w:rPr>
+                <w:rFonts w:ascii="Times New Roman" w:eastAsia="Times New Roman" w:hAnsi="Times New Roman" w:cs="Times New Roman"/>
+                <w:color w:val="212529"/>
+                <w:sz w:val="24"/>
+                <w:szCs w:val="24"/>
+              </w:rPr>
+            </w:pPr>
+            <w:r>
+              <w:rPr>
+                <w:rFonts w:ascii="Times New Roman" w:eastAsia="Times New Roman" w:hAnsi="Times New Roman" w:cs="Times New Roman"/>
+                <w:color w:val="212529"/>
+                <w:sz w:val="24"/>
+                <w:szCs w:val="24"/>
+              </w:rPr>
+              <w:t>PA #4 Assigned</w:t>
             </w:r>
           </w:p>
         </w:tc>
@@ -3239,6 +3480,36 @@
               <w:t>Lab 7</w:t>
             </w:r>
           </w:p>
+          <w:p>
+            <w:pPr>
+              <w:rPr>
+                <w:rFonts w:ascii="Times New Roman" w:eastAsia="Times New Roman" w:hAnsi="Times New Roman" w:cs="Times New Roman"/>
+                <w:color w:val="212529"/>
+                <w:sz w:val="24"/>
+                <w:szCs w:val="24"/>
+              </w:rPr>
+            </w:pPr>
+            <w:r>
+              <w:rPr>
+                <w:rFonts w:ascii="Times New Roman" w:eastAsia="Times New Roman" w:hAnsi="Times New Roman" w:cs="Times New Roman"/>
+                <w:color w:val="212529"/>
+                <w:sz w:val="24"/>
+                <w:szCs w:val="24"/>
+              </w:rPr>
+              <w:t xml:space="preserve">PA #4 </w:t>
+            </w:r>
+            <w:proofErr w:type="spellStart"/>
+            <w:r>
+              <w:rPr>
+                <w:rFonts w:ascii="Times New Roman" w:eastAsia="Times New Roman" w:hAnsi="Times New Roman" w:cs="Times New Roman"/>
+                <w:color w:val="212529"/>
+                <w:sz w:val="24"/>
+                <w:szCs w:val="24"/>
+              </w:rPr>
+              <w:t>Checkin</w:t>
+            </w:r>
+            <w:proofErr w:type="spellEnd"/>
+          </w:p>
         </w:tc>
         <w:tc>
           <w:tcPr>
@@ -3841,6 +4112,25 @@
                 <w:szCs w:val="24"/>
               </w:rPr>
               <w:t>Exam #1 Review</w:t>
+            </w:r>
+          </w:p>
+          <w:p>
+            <w:pPr>
+              <w:rPr>
+                <w:rFonts w:ascii="Times New Roman" w:eastAsia="Times New Roman" w:hAnsi="Times New Roman" w:cs="Times New Roman"/>
+                <w:color w:val="212529"/>
+                <w:sz w:val="24"/>
+                <w:szCs w:val="24"/>
+              </w:rPr>
+            </w:pPr>
+            <w:r>
+              <w:rPr>
+                <w:rFonts w:ascii="Times New Roman" w:eastAsia="Times New Roman" w:hAnsi="Times New Roman" w:cs="Times New Roman"/>
+                <w:color w:val="212529"/>
+                <w:sz w:val="24"/>
+                <w:szCs w:val="24"/>
+              </w:rPr>
+              <w:t>PA #4 Due</w:t>
             </w:r>
           </w:p>
         </w:tc>
@@ -4305,6 +4595,25 @@
               <w:t>Programming Exam Questions Handed Out</w:t>
             </w:r>
           </w:p>
+          <w:p>
+            <w:pPr>
+              <w:rPr>
+                <w:rFonts w:ascii="Times New Roman" w:eastAsia="Times New Roman" w:hAnsi="Times New Roman" w:cs="Times New Roman"/>
+                <w:color w:val="212529"/>
+                <w:sz w:val="24"/>
+                <w:szCs w:val="24"/>
+              </w:rPr>
+            </w:pPr>
+            <w:r>
+              <w:rPr>
+                <w:rFonts w:ascii="Times New Roman" w:eastAsia="Times New Roman" w:hAnsi="Times New Roman" w:cs="Times New Roman"/>
+                <w:color w:val="212529"/>
+                <w:sz w:val="24"/>
+                <w:szCs w:val="24"/>
+              </w:rPr>
+              <w:t>PA #5 Assigned</w:t>
+            </w:r>
+          </w:p>
         </w:tc>
         <w:tc>
           <w:tcPr>
@@ -4773,6 +5082,36 @@
               <w:t>Lab 9</w:t>
             </w:r>
           </w:p>
+          <w:p>
+            <w:pPr>
+              <w:rPr>
+                <w:rFonts w:ascii="Times New Roman" w:eastAsia="Times New Roman" w:hAnsi="Times New Roman" w:cs="Times New Roman"/>
+                <w:color w:val="212529"/>
+                <w:sz w:val="24"/>
+                <w:szCs w:val="24"/>
+              </w:rPr>
+            </w:pPr>
+            <w:r>
+              <w:rPr>
+                <w:rFonts w:ascii="Times New Roman" w:eastAsia="Times New Roman" w:hAnsi="Times New Roman" w:cs="Times New Roman"/>
+                <w:color w:val="212529"/>
+                <w:sz w:val="24"/>
+                <w:szCs w:val="24"/>
+              </w:rPr>
+              <w:t xml:space="preserve">PA #5 </w:t>
+            </w:r>
+            <w:proofErr w:type="spellStart"/>
+            <w:r>
+              <w:rPr>
+                <w:rFonts w:ascii="Times New Roman" w:eastAsia="Times New Roman" w:hAnsi="Times New Roman" w:cs="Times New Roman"/>
+                <w:color w:val="212529"/>
+                <w:sz w:val="24"/>
+                <w:szCs w:val="24"/>
+              </w:rPr>
+              <w:t>Checkin</w:t>
+            </w:r>
+            <w:proofErr w:type="spellEnd"/>
+          </w:p>
         </w:tc>
         <w:tc>
           <w:tcPr>
@@ -5029,6 +5368,25 @@
               <w:t>Lab 10</w:t>
             </w:r>
           </w:p>
+          <w:p>
+            <w:pPr>
+              <w:rPr>
+                <w:rFonts w:ascii="Times New Roman" w:eastAsia="Times New Roman" w:hAnsi="Times New Roman" w:cs="Times New Roman"/>
+                <w:color w:val="212529"/>
+                <w:sz w:val="24"/>
+                <w:szCs w:val="24"/>
+              </w:rPr>
+            </w:pPr>
+            <w:r>
+              <w:rPr>
+                <w:rFonts w:ascii="Times New Roman" w:eastAsia="Times New Roman" w:hAnsi="Times New Roman" w:cs="Times New Roman"/>
+                <w:color w:val="212529"/>
+                <w:sz w:val="24"/>
+                <w:szCs w:val="24"/>
+              </w:rPr>
+              <w:t>PA #5 Due</w:t>
+            </w:r>
+          </w:p>
         </w:tc>
         <w:tc>
           <w:tcPr>
@@ -5072,6 +5430,35 @@
               </w:rPr>
               <w:t>Graphs (CH 11.4-11.5)</w:t>
             </w:r>
+          </w:p>
+          <w:p>
+            <w:pPr>
+              <w:rPr>
+                <w:rFonts w:ascii="Times New Roman" w:eastAsia="Times New Roman" w:hAnsi="Times New Roman" w:cs="Times New Roman"/>
+                <w:color w:val="212529"/>
+                <w:sz w:val="24"/>
+                <w:szCs w:val="24"/>
+              </w:rPr>
+            </w:pPr>
+            <w:r>
+              <w:rPr>
+                <w:rFonts w:ascii="Times New Roman" w:eastAsia="Times New Roman" w:hAnsi="Times New Roman" w:cs="Times New Roman"/>
+                <w:color w:val="212529"/>
+                <w:sz w:val="24"/>
+                <w:szCs w:val="24"/>
+              </w:rPr>
+              <w:t>PA #6 Assigned</w:t>
+            </w:r>
+          </w:p>
+          <w:p>
+            <w:pPr>
+              <w:rPr>
+                <w:rFonts w:ascii="Times New Roman" w:eastAsia="Times New Roman" w:hAnsi="Times New Roman" w:cs="Times New Roman"/>
+                <w:color w:val="212529"/>
+                <w:sz w:val="24"/>
+                <w:szCs w:val="24"/>
+              </w:rPr>
+            </w:pPr>
           </w:p>
         </w:tc>
         <w:tc>
@@ -5284,6 +5671,36 @@
               </w:rPr>
               <w:t>Programming final questions handed out</w:t>
             </w:r>
+          </w:p>
+          <w:p>
+            <w:pPr>
+              <w:rPr>
+                <w:rFonts w:ascii="Times New Roman" w:eastAsia="Times New Roman" w:hAnsi="Times New Roman" w:cs="Times New Roman"/>
+                <w:color w:val="212529"/>
+                <w:sz w:val="24"/>
+                <w:szCs w:val="24"/>
+              </w:rPr>
+            </w:pPr>
+            <w:r>
+              <w:rPr>
+                <w:rFonts w:ascii="Times New Roman" w:eastAsia="Times New Roman" w:hAnsi="Times New Roman" w:cs="Times New Roman"/>
+                <w:color w:val="212529"/>
+                <w:sz w:val="24"/>
+                <w:szCs w:val="24"/>
+              </w:rPr>
+              <w:t xml:space="preserve">PA #6 </w:t>
+            </w:r>
+            <w:proofErr w:type="spellStart"/>
+            <w:r>
+              <w:rPr>
+                <w:rFonts w:ascii="Times New Roman" w:eastAsia="Times New Roman" w:hAnsi="Times New Roman" w:cs="Times New Roman"/>
+                <w:color w:val="212529"/>
+                <w:sz w:val="24"/>
+                <w:szCs w:val="24"/>
+              </w:rPr>
+              <w:t>Checkin</w:t>
+            </w:r>
+            <w:proofErr w:type="spellEnd"/>
           </w:p>
         </w:tc>
         <w:tc>
@@ -5986,33 +6403,62 @@
               </w:rPr>
               <w:t>Review</w:t>
             </w:r>
+          </w:p>
+          <w:p>
+            <w:pPr>
+              <w:rPr>
+                <w:rFonts w:ascii="Times New Roman" w:eastAsia="Times New Roman" w:hAnsi="Times New Roman" w:cs="Times New Roman"/>
+                <w:color w:val="212529"/>
+                <w:sz w:val="24"/>
+                <w:szCs w:val="24"/>
+              </w:rPr>
+            </w:pPr>
+          </w:p>
+        </w:tc>
+        <w:tc>
+          <w:tcPr>
+            <w:tcW w:w="515" w:type="pct"/>
+            <w:hideMark/>
+          </w:tcPr>
+          <w:p>
+            <w:pPr>
+              <w:rPr>
+                <w:rFonts w:ascii="Times New Roman" w:eastAsia="Times New Roman" w:hAnsi="Times New Roman" w:cs="Times New Roman"/>
+                <w:color w:val="212529"/>
+                <w:sz w:val="24"/>
+                <w:szCs w:val="24"/>
+              </w:rPr>
+            </w:pPr>
+            <w:r>
+              <w:rPr>
+                <w:rFonts w:ascii="Times New Roman" w:eastAsia="Times New Roman" w:hAnsi="Times New Roman" w:cs="Times New Roman"/>
+                <w:color w:val="212529"/>
+                <w:sz w:val="24"/>
+                <w:szCs w:val="24"/>
+              </w:rPr>
+              <w:t>10</w:t>
+            </w:r>
+          </w:p>
+          <w:p>
+            <w:pPr>
+              <w:rPr>
+                <w:rFonts w:ascii="Times New Roman" w:eastAsia="Times New Roman" w:hAnsi="Times New Roman" w:cs="Times New Roman"/>
+                <w:color w:val="212529"/>
+                <w:sz w:val="24"/>
+                <w:szCs w:val="24"/>
+              </w:rPr>
+            </w:pPr>
+            <w:r>
+              <w:rPr>
+                <w:rFonts w:ascii="Times New Roman" w:eastAsia="Times New Roman" w:hAnsi="Times New Roman" w:cs="Times New Roman"/>
+                <w:color w:val="212529"/>
+                <w:sz w:val="24"/>
+                <w:szCs w:val="24"/>
+              </w:rPr>
+              <w:t>PA #6 Due</w:t>
+            </w:r>
             <w:bookmarkStart w:id="0" w:name="_GoBack"/>
             <w:bookmarkEnd w:id="0"/>
-          </w:p>
-        </w:tc>
-        <w:tc>
-          <w:tcPr>
-            <w:tcW w:w="515" w:type="pct"/>
-            <w:hideMark/>
-          </w:tcPr>
-          <w:p>
-            <w:pPr>
-              <w:rPr>
-                <w:rFonts w:ascii="Times New Roman" w:eastAsia="Times New Roman" w:hAnsi="Times New Roman" w:cs="Times New Roman"/>
-                <w:color w:val="212529"/>
-                <w:sz w:val="24"/>
-                <w:szCs w:val="24"/>
-              </w:rPr>
-            </w:pPr>
-            <w:r>
-              <w:rPr>
-                <w:rFonts w:ascii="Times New Roman" w:eastAsia="Times New Roman" w:hAnsi="Times New Roman" w:cs="Times New Roman"/>
-                <w:color w:val="212529"/>
-                <w:sz w:val="24"/>
-                <w:szCs w:val="24"/>
-              </w:rPr>
-              <w:t>10</w:t>
-            </w:r>
           </w:p>
         </w:tc>
         <w:tc>
@@ -6137,6 +6583,16 @@
               </w:rPr>
               <w:t>14</w:t>
             </w:r>
+          </w:p>
+          <w:p>
+            <w:pPr>
+              <w:rPr>
+                <w:rFonts w:ascii="Times New Roman" w:eastAsia="Times New Roman" w:hAnsi="Times New Roman" w:cs="Times New Roman"/>
+                <w:color w:val="212529"/>
+                <w:sz w:val="24"/>
+                <w:szCs w:val="24"/>
+              </w:rPr>
+            </w:pPr>
           </w:p>
         </w:tc>
         <w:tc>

</xml_diff>

<commit_message>
Updated course calendar with update PA assignment day.
</commit_message>
<xml_diff>
--- a/course resources/2019 - Spring CS 211 Calendar.docx
+++ b/course resources/2019 - Spring CS 211 Calendar.docx
@@ -1,6 +1,6 @@
 
 <file path=word/document.xml><?xml version="1.0" encoding="utf-8"?>
-<w:document xmlns:wpc="http://schemas.microsoft.com/office/word/2010/wordprocessingCanvas" xmlns:cx="http://schemas.microsoft.com/office/drawing/2014/chartex" xmlns:cx1="http://schemas.microsoft.com/office/drawing/2015/9/8/chartex" xmlns:mc="http://schemas.openxmlformats.org/markup-compatibility/2006" xmlns:o="urn:schemas-microsoft-com:office:office" xmlns:r="http://schemas.openxmlformats.org/officeDocument/2006/relationships" xmlns:m="http://schemas.openxmlformats.org/officeDocument/2006/math" xmlns:v="urn:schemas-microsoft-com:vml" xmlns:wp14="http://schemas.microsoft.com/office/word/2010/wordprocessingDrawing" xmlns:wp="http://schemas.openxmlformats.org/drawingml/2006/wordprocessingDrawing" xmlns:w10="urn:schemas-microsoft-com:office:word" xmlns:w="http://schemas.openxmlformats.org/wordprocessingml/2006/main" xmlns:w14="http://schemas.microsoft.com/office/word/2010/wordml" xmlns:w15="http://schemas.microsoft.com/office/word/2012/wordml" xmlns:w16se="http://schemas.microsoft.com/office/word/2015/wordml/symex" xmlns:wpg="http://schemas.microsoft.com/office/word/2010/wordprocessingGroup" xmlns:wpi="http://schemas.microsoft.com/office/word/2010/wordprocessingInk" xmlns:wne="http://schemas.microsoft.com/office/word/2006/wordml" xmlns:wps="http://schemas.microsoft.com/office/word/2010/wordprocessingShape" mc:Ignorable="w14 w15 w16se wp14">
+<w:document xmlns:wpc="http://schemas.microsoft.com/office/word/2010/wordprocessingCanvas" xmlns:cx="http://schemas.microsoft.com/office/drawing/2014/chartex" xmlns:cx1="http://schemas.microsoft.com/office/drawing/2015/9/8/chartex" xmlns:cx2="http://schemas.microsoft.com/office/drawing/2015/10/21/chartex" xmlns:cx3="http://schemas.microsoft.com/office/drawing/2016/5/9/chartex" xmlns:cx4="http://schemas.microsoft.com/office/drawing/2016/5/10/chartex" xmlns:cx5="http://schemas.microsoft.com/office/drawing/2016/5/11/chartex" xmlns:cx6="http://schemas.microsoft.com/office/drawing/2016/5/12/chartex" xmlns:cx7="http://schemas.microsoft.com/office/drawing/2016/5/13/chartex" xmlns:cx8="http://schemas.microsoft.com/office/drawing/2016/5/14/chartex" xmlns:mc="http://schemas.openxmlformats.org/markup-compatibility/2006" xmlns:aink="http://schemas.microsoft.com/office/drawing/2016/ink" xmlns:am3d="http://schemas.microsoft.com/office/drawing/2017/model3d" xmlns:o="urn:schemas-microsoft-com:office:office" xmlns:r="http://schemas.openxmlformats.org/officeDocument/2006/relationships" xmlns:m="http://schemas.openxmlformats.org/officeDocument/2006/math" xmlns:v="urn:schemas-microsoft-com:vml" xmlns:wp14="http://schemas.microsoft.com/office/word/2010/wordprocessingDrawing" xmlns:wp="http://schemas.openxmlformats.org/drawingml/2006/wordprocessingDrawing" xmlns:w10="urn:schemas-microsoft-com:office:word" xmlns:w="http://schemas.openxmlformats.org/wordprocessingml/2006/main" xmlns:w14="http://schemas.microsoft.com/office/word/2010/wordml" xmlns:w15="http://schemas.microsoft.com/office/word/2012/wordml" xmlns:w16cid="http://schemas.microsoft.com/office/word/2016/wordml/cid" xmlns:w16se="http://schemas.microsoft.com/office/word/2015/wordml/symex" xmlns:wpg="http://schemas.microsoft.com/office/word/2010/wordprocessingGroup" xmlns:wpi="http://schemas.microsoft.com/office/word/2010/wordprocessingInk" xmlns:wne="http://schemas.microsoft.com/office/word/2006/wordml" xmlns:wps="http://schemas.microsoft.com/office/word/2010/wordprocessingShape" mc:Ignorable="w14 w15 w16se w16cid wp14">
   <w:body>
     <w:p>
       <w:pPr>
@@ -853,14 +853,6 @@
                 <w:szCs w:val="24"/>
               </w:rPr>
             </w:pPr>
-            <w:r>
-              <w:rPr>
-                <w:rFonts w:ascii="Times New Roman" w:eastAsia="Times New Roman" w:hAnsi="Times New Roman" w:cs="Times New Roman"/>
-                <w:sz w:val="24"/>
-                <w:szCs w:val="24"/>
-              </w:rPr>
-              <w:t>PA #1 Assigned</w:t>
-            </w:r>
           </w:p>
         </w:tc>
         <w:tc>
@@ -994,23 +986,13 @@
             <w:r>
               <w:rPr>
                 <w:rFonts w:ascii="Times New Roman" w:eastAsia="Times New Roman" w:hAnsi="Times New Roman" w:cs="Times New Roman"/>
-                <w:color w:val="212529"/>
-                <w:sz w:val="24"/>
-                <w:szCs w:val="24"/>
-              </w:rPr>
-              <w:t xml:space="preserve">PA #1 </w:t>
-            </w:r>
-            <w:proofErr w:type="spellStart"/>
-            <w:r>
-              <w:rPr>
-                <w:rFonts w:ascii="Times New Roman" w:eastAsia="Times New Roman" w:hAnsi="Times New Roman" w:cs="Times New Roman"/>
-                <w:color w:val="212529"/>
-                <w:sz w:val="24"/>
-                <w:szCs w:val="24"/>
-              </w:rPr>
-              <w:t>Checkin</w:t>
-            </w:r>
-            <w:proofErr w:type="spellEnd"/>
+                <w:sz w:val="24"/>
+                <w:szCs w:val="24"/>
+              </w:rPr>
+              <w:t>PA #1 Assigned</w:t>
+            </w:r>
+            <w:bookmarkStart w:id="0" w:name="_GoBack"/>
+            <w:bookmarkEnd w:id="0"/>
           </w:p>
         </w:tc>
         <w:tc>
@@ -6457,8 +6439,6 @@
               </w:rPr>
               <w:t>PA #6 Due</w:t>
             </w:r>
-            <w:bookmarkStart w:id="0" w:name="_GoBack"/>
-            <w:bookmarkEnd w:id="0"/>
           </w:p>
         </w:tc>
         <w:tc>
@@ -7084,7 +7064,7 @@
 </file>
 
 <file path=word/styles.xml><?xml version="1.0" encoding="utf-8"?>
-<w:styles xmlns:mc="http://schemas.openxmlformats.org/markup-compatibility/2006" xmlns:r="http://schemas.openxmlformats.org/officeDocument/2006/relationships" xmlns:w="http://schemas.openxmlformats.org/wordprocessingml/2006/main" xmlns:w14="http://schemas.microsoft.com/office/word/2010/wordml" xmlns:w15="http://schemas.microsoft.com/office/word/2012/wordml" xmlns:w16se="http://schemas.microsoft.com/office/word/2015/wordml/symex" mc:Ignorable="w14 w15 w16se">
+<w:styles xmlns:mc="http://schemas.openxmlformats.org/markup-compatibility/2006" xmlns:r="http://schemas.openxmlformats.org/officeDocument/2006/relationships" xmlns:w="http://schemas.openxmlformats.org/wordprocessingml/2006/main" xmlns:w14="http://schemas.microsoft.com/office/word/2010/wordml" xmlns:w15="http://schemas.microsoft.com/office/word/2012/wordml" xmlns:w16cid="http://schemas.microsoft.com/office/word/2016/wordml/cid" xmlns:w16se="http://schemas.microsoft.com/office/word/2015/wordml/symex" mc:Ignorable="w14 w15 w16se w16cid">
   <w:docDefaults>
     <w:rPrDefault>
       <w:rPr>
@@ -7100,7 +7080,7 @@
       </w:pPr>
     </w:pPrDefault>
   </w:docDefaults>
-  <w:latentStyles w:defLockedState="0" w:defUIPriority="99" w:defSemiHidden="0" w:defUnhideWhenUsed="0" w:defQFormat="0" w:count="371">
+  <w:latentStyles w:defLockedState="0" w:defUIPriority="99" w:defSemiHidden="0" w:defUnhideWhenUsed="0" w:defQFormat="0" w:count="375">
     <w:lsdException w:name="Normal" w:uiPriority="0" w:qFormat="1"/>
     <w:lsdException w:name="heading 1" w:uiPriority="9" w:qFormat="1"/>
     <w:lsdException w:name="heading 2" w:semiHidden="1" w:uiPriority="9" w:unhideWhenUsed="1" w:qFormat="1"/>
@@ -7206,7 +7186,6 @@
     <w:lsdException w:name="HTML Sample" w:semiHidden="1" w:unhideWhenUsed="1"/>
     <w:lsdException w:name="HTML Typewriter" w:semiHidden="1" w:unhideWhenUsed="1"/>
     <w:lsdException w:name="HTML Variable" w:semiHidden="1" w:unhideWhenUsed="1"/>
-    <w:lsdException w:name="Normal Table" w:semiHidden="1" w:unhideWhenUsed="1"/>
     <w:lsdException w:name="annotation subject" w:semiHidden="1" w:unhideWhenUsed="1"/>
     <w:lsdException w:name="No List" w:semiHidden="1" w:unhideWhenUsed="1"/>
     <w:lsdException w:name="Outline List 1" w:semiHidden="1" w:unhideWhenUsed="1"/>
@@ -7250,10 +7229,8 @@
     <w:lsdException w:name="Table Elegant" w:semiHidden="1" w:unhideWhenUsed="1"/>
     <w:lsdException w:name="Table Professional" w:semiHidden="1" w:unhideWhenUsed="1"/>
     <w:lsdException w:name="Table Subtle 1" w:semiHidden="1" w:unhideWhenUsed="1"/>
-    <w:lsdException w:name="Table Subtle 2" w:semiHidden="1" w:unhideWhenUsed="1"/>
     <w:lsdException w:name="Table Web 1" w:semiHidden="1" w:unhideWhenUsed="1"/>
     <w:lsdException w:name="Table Web 2" w:semiHidden="1" w:unhideWhenUsed="1"/>
-    <w:lsdException w:name="Table Web 3" w:semiHidden="1" w:unhideWhenUsed="1"/>
     <w:lsdException w:name="Balloon Text" w:semiHidden="1" w:unhideWhenUsed="1"/>
     <w:lsdException w:name="Table Grid" w:uiPriority="39"/>
     <w:lsdException w:name="Table Theme" w:semiHidden="1" w:unhideWhenUsed="1"/>
@@ -7472,6 +7449,10 @@
     <w:lsdException w:name="List Table 5 Dark Accent 6" w:uiPriority="50"/>
     <w:lsdException w:name="List Table 6 Colorful Accent 6" w:uiPriority="51"/>
     <w:lsdException w:name="List Table 7 Colorful Accent 6" w:uiPriority="52"/>
+    <w:lsdException w:name="Mention" w:semiHidden="1" w:unhideWhenUsed="1"/>
+    <w:lsdException w:name="Smart Hyperlink" w:semiHidden="1" w:unhideWhenUsed="1"/>
+    <w:lsdException w:name="Hashtag" w:semiHidden="1" w:unhideWhenUsed="1"/>
+    <w:lsdException w:name="Unresolved Mention" w:semiHidden="1" w:unhideWhenUsed="1"/>
   </w:latentStyles>
   <w:style w:type="paragraph" w:default="1" w:styleId="Normal">
     <w:name w:val="Normal"/>

</xml_diff>

<commit_message>
Added first PA to the repository.
</commit_message>
<xml_diff>
--- a/course resources/2019 - Spring CS 211 Calendar.docx
+++ b/course resources/2019 - Spring CS 211 Calendar.docx
@@ -1,6 +1,6 @@
 
 <file path=word/document.xml><?xml version="1.0" encoding="utf-8"?>
-<w:document xmlns:wpc="http://schemas.microsoft.com/office/word/2010/wordprocessingCanvas" xmlns:cx="http://schemas.microsoft.com/office/drawing/2014/chartex" xmlns:cx1="http://schemas.microsoft.com/office/drawing/2015/9/8/chartex" xmlns:cx2="http://schemas.microsoft.com/office/drawing/2015/10/21/chartex" xmlns:cx3="http://schemas.microsoft.com/office/drawing/2016/5/9/chartex" xmlns:cx4="http://schemas.microsoft.com/office/drawing/2016/5/10/chartex" xmlns:cx5="http://schemas.microsoft.com/office/drawing/2016/5/11/chartex" xmlns:cx6="http://schemas.microsoft.com/office/drawing/2016/5/12/chartex" xmlns:cx7="http://schemas.microsoft.com/office/drawing/2016/5/13/chartex" xmlns:cx8="http://schemas.microsoft.com/office/drawing/2016/5/14/chartex" xmlns:mc="http://schemas.openxmlformats.org/markup-compatibility/2006" xmlns:aink="http://schemas.microsoft.com/office/drawing/2016/ink" xmlns:am3d="http://schemas.microsoft.com/office/drawing/2017/model3d" xmlns:o="urn:schemas-microsoft-com:office:office" xmlns:r="http://schemas.openxmlformats.org/officeDocument/2006/relationships" xmlns:m="http://schemas.openxmlformats.org/officeDocument/2006/math" xmlns:v="urn:schemas-microsoft-com:vml" xmlns:wp14="http://schemas.microsoft.com/office/word/2010/wordprocessingDrawing" xmlns:wp="http://schemas.openxmlformats.org/drawingml/2006/wordprocessingDrawing" xmlns:w10="urn:schemas-microsoft-com:office:word" xmlns:w="http://schemas.openxmlformats.org/wordprocessingml/2006/main" xmlns:w14="http://schemas.microsoft.com/office/word/2010/wordml" xmlns:w15="http://schemas.microsoft.com/office/word/2012/wordml" xmlns:w16cid="http://schemas.microsoft.com/office/word/2016/wordml/cid" xmlns:w16se="http://schemas.microsoft.com/office/word/2015/wordml/symex" xmlns:wpg="http://schemas.microsoft.com/office/word/2010/wordprocessingGroup" xmlns:wpi="http://schemas.microsoft.com/office/word/2010/wordprocessingInk" xmlns:wne="http://schemas.microsoft.com/office/word/2006/wordml" xmlns:wps="http://schemas.microsoft.com/office/word/2010/wordprocessingShape" mc:Ignorable="w14 w15 w16se w16cid wp14">
+<w:document xmlns:wpc="http://schemas.microsoft.com/office/word/2010/wordprocessingCanvas" xmlns:cx="http://schemas.microsoft.com/office/drawing/2014/chartex" xmlns:cx1="http://schemas.microsoft.com/office/drawing/2015/9/8/chartex" xmlns:mc="http://schemas.openxmlformats.org/markup-compatibility/2006" xmlns:o="urn:schemas-microsoft-com:office:office" xmlns:r="http://schemas.openxmlformats.org/officeDocument/2006/relationships" xmlns:m="http://schemas.openxmlformats.org/officeDocument/2006/math" xmlns:v="urn:schemas-microsoft-com:vml" xmlns:wp14="http://schemas.microsoft.com/office/word/2010/wordprocessingDrawing" xmlns:wp="http://schemas.openxmlformats.org/drawingml/2006/wordprocessingDrawing" xmlns:w10="urn:schemas-microsoft-com:office:word" xmlns:w="http://schemas.openxmlformats.org/wordprocessingml/2006/main" xmlns:w14="http://schemas.microsoft.com/office/word/2010/wordml" xmlns:w15="http://schemas.microsoft.com/office/word/2012/wordml" xmlns:w16se="http://schemas.microsoft.com/office/word/2015/wordml/symex" xmlns:wpg="http://schemas.microsoft.com/office/word/2010/wordprocessingGroup" xmlns:wpi="http://schemas.microsoft.com/office/word/2010/wordprocessingInk" xmlns:wne="http://schemas.microsoft.com/office/word/2006/wordml" xmlns:wps="http://schemas.microsoft.com/office/word/2010/wordprocessingShape" mc:Ignorable="w14 w15 w16se wp14">
   <w:body>
     <w:p>
       <w:pPr>
@@ -991,8 +991,6 @@
               </w:rPr>
               <w:t>PA #1 Assigned</w:t>
             </w:r>
-            <w:bookmarkStart w:id="0" w:name="_GoBack"/>
-            <w:bookmarkEnd w:id="0"/>
           </w:p>
         </w:tc>
         <w:tc>
@@ -1575,6 +1573,27 @@
               <w:t>Lab 2</w:t>
             </w:r>
           </w:p>
+          <w:p>
+            <w:pPr>
+              <w:rPr>
+                <w:rFonts w:ascii="Times New Roman" w:eastAsia="Times New Roman" w:hAnsi="Times New Roman" w:cs="Times New Roman"/>
+                <w:color w:val="212529"/>
+                <w:sz w:val="24"/>
+                <w:szCs w:val="24"/>
+              </w:rPr>
+            </w:pPr>
+            <w:r>
+              <w:rPr>
+                <w:rFonts w:ascii="Times New Roman" w:eastAsia="Times New Roman" w:hAnsi="Times New Roman" w:cs="Times New Roman"/>
+                <w:color w:val="212529"/>
+                <w:sz w:val="24"/>
+                <w:szCs w:val="24"/>
+              </w:rPr>
+              <w:t>PA #1 Checkin</w:t>
+            </w:r>
+            <w:bookmarkStart w:id="0" w:name="_GoBack"/>
+            <w:bookmarkEnd w:id="0"/>
+          </w:p>
         </w:tc>
         <w:tc>
           <w:tcPr>
@@ -1654,6 +1673,50 @@
                 <w:sz w:val="24"/>
                 <w:szCs w:val="24"/>
               </w:rPr>
+              <w:t>PA #2 Assigned</w:t>
+            </w:r>
+          </w:p>
+        </w:tc>
+        <w:tc>
+          <w:tcPr>
+            <w:tcW w:w="973" w:type="pct"/>
+            <w:hideMark/>
+          </w:tcPr>
+          <w:p>
+            <w:pPr>
+              <w:rPr>
+                <w:rFonts w:ascii="Times New Roman" w:eastAsia="Times New Roman" w:hAnsi="Times New Roman" w:cs="Times New Roman"/>
+                <w:color w:val="212529"/>
+                <w:sz w:val="24"/>
+                <w:szCs w:val="24"/>
+              </w:rPr>
+            </w:pPr>
+            <w:r>
+              <w:rPr>
+                <w:rFonts w:ascii="Times New Roman" w:eastAsia="Times New Roman" w:hAnsi="Times New Roman" w:cs="Times New Roman"/>
+                <w:color w:val="212529"/>
+                <w:sz w:val="24"/>
+                <w:szCs w:val="24"/>
+              </w:rPr>
+              <w:t>6</w:t>
+            </w:r>
+          </w:p>
+          <w:p>
+            <w:pPr>
+              <w:rPr>
+                <w:rFonts w:ascii="Times New Roman" w:eastAsia="Times New Roman" w:hAnsi="Times New Roman" w:cs="Times New Roman"/>
+                <w:color w:val="212529"/>
+                <w:sz w:val="24"/>
+                <w:szCs w:val="24"/>
+              </w:rPr>
+            </w:pPr>
+            <w:r>
+              <w:rPr>
+                <w:rFonts w:ascii="Times New Roman" w:eastAsia="Times New Roman" w:hAnsi="Times New Roman" w:cs="Times New Roman"/>
+                <w:color w:val="212529"/>
+                <w:sz w:val="24"/>
+                <w:szCs w:val="24"/>
+              </w:rPr>
               <w:t>PA #1 Due</w:t>
             </w:r>
           </w:p>
@@ -1666,40 +1729,6 @@
                 <w:szCs w:val="24"/>
               </w:rPr>
             </w:pPr>
-            <w:r>
-              <w:rPr>
-                <w:rFonts w:ascii="Times New Roman" w:eastAsia="Times New Roman" w:hAnsi="Times New Roman" w:cs="Times New Roman"/>
-                <w:color w:val="212529"/>
-                <w:sz w:val="24"/>
-                <w:szCs w:val="24"/>
-              </w:rPr>
-              <w:t>PA #2 Assigned</w:t>
-            </w:r>
-          </w:p>
-        </w:tc>
-        <w:tc>
-          <w:tcPr>
-            <w:tcW w:w="973" w:type="pct"/>
-            <w:hideMark/>
-          </w:tcPr>
-          <w:p>
-            <w:pPr>
-              <w:rPr>
-                <w:rFonts w:ascii="Times New Roman" w:eastAsia="Times New Roman" w:hAnsi="Times New Roman" w:cs="Times New Roman"/>
-                <w:color w:val="212529"/>
-                <w:sz w:val="24"/>
-                <w:szCs w:val="24"/>
-              </w:rPr>
-            </w:pPr>
-            <w:r>
-              <w:rPr>
-                <w:rFonts w:ascii="Times New Roman" w:eastAsia="Times New Roman" w:hAnsi="Times New Roman" w:cs="Times New Roman"/>
-                <w:color w:val="212529"/>
-                <w:sz w:val="24"/>
-                <w:szCs w:val="24"/>
-              </w:rPr>
-              <w:t>6</w:t>
-            </w:r>
           </w:p>
         </w:tc>
         <w:tc>
@@ -7064,7 +7093,7 @@
 </file>
 
 <file path=word/styles.xml><?xml version="1.0" encoding="utf-8"?>
-<w:styles xmlns:mc="http://schemas.openxmlformats.org/markup-compatibility/2006" xmlns:r="http://schemas.openxmlformats.org/officeDocument/2006/relationships" xmlns:w="http://schemas.openxmlformats.org/wordprocessingml/2006/main" xmlns:w14="http://schemas.microsoft.com/office/word/2010/wordml" xmlns:w15="http://schemas.microsoft.com/office/word/2012/wordml" xmlns:w16cid="http://schemas.microsoft.com/office/word/2016/wordml/cid" xmlns:w16se="http://schemas.microsoft.com/office/word/2015/wordml/symex" mc:Ignorable="w14 w15 w16se w16cid">
+<w:styles xmlns:mc="http://schemas.openxmlformats.org/markup-compatibility/2006" xmlns:r="http://schemas.openxmlformats.org/officeDocument/2006/relationships" xmlns:w="http://schemas.openxmlformats.org/wordprocessingml/2006/main" xmlns:w14="http://schemas.microsoft.com/office/word/2010/wordml" xmlns:w15="http://schemas.microsoft.com/office/word/2012/wordml" xmlns:w16se="http://schemas.microsoft.com/office/word/2015/wordml/symex" mc:Ignorable="w14 w15 w16se">
   <w:docDefaults>
     <w:rPrDefault>
       <w:rPr>
@@ -7080,7 +7109,7 @@
       </w:pPr>
     </w:pPrDefault>
   </w:docDefaults>
-  <w:latentStyles w:defLockedState="0" w:defUIPriority="99" w:defSemiHidden="0" w:defUnhideWhenUsed="0" w:defQFormat="0" w:count="375">
+  <w:latentStyles w:defLockedState="0" w:defUIPriority="99" w:defSemiHidden="0" w:defUnhideWhenUsed="0" w:defQFormat="0" w:count="371">
     <w:lsdException w:name="Normal" w:uiPriority="0" w:qFormat="1"/>
     <w:lsdException w:name="heading 1" w:uiPriority="9" w:qFormat="1"/>
     <w:lsdException w:name="heading 2" w:semiHidden="1" w:uiPriority="9" w:unhideWhenUsed="1" w:qFormat="1"/>
@@ -7186,6 +7215,7 @@
     <w:lsdException w:name="HTML Sample" w:semiHidden="1" w:unhideWhenUsed="1"/>
     <w:lsdException w:name="HTML Typewriter" w:semiHidden="1" w:unhideWhenUsed="1"/>
     <w:lsdException w:name="HTML Variable" w:semiHidden="1" w:unhideWhenUsed="1"/>
+    <w:lsdException w:name="Normal Table" w:semiHidden="1" w:unhideWhenUsed="1"/>
     <w:lsdException w:name="annotation subject" w:semiHidden="1" w:unhideWhenUsed="1"/>
     <w:lsdException w:name="No List" w:semiHidden="1" w:unhideWhenUsed="1"/>
     <w:lsdException w:name="Outline List 1" w:semiHidden="1" w:unhideWhenUsed="1"/>
@@ -7229,8 +7259,10 @@
     <w:lsdException w:name="Table Elegant" w:semiHidden="1" w:unhideWhenUsed="1"/>
     <w:lsdException w:name="Table Professional" w:semiHidden="1" w:unhideWhenUsed="1"/>
     <w:lsdException w:name="Table Subtle 1" w:semiHidden="1" w:unhideWhenUsed="1"/>
+    <w:lsdException w:name="Table Subtle 2" w:semiHidden="1" w:unhideWhenUsed="1"/>
     <w:lsdException w:name="Table Web 1" w:semiHidden="1" w:unhideWhenUsed="1"/>
     <w:lsdException w:name="Table Web 2" w:semiHidden="1" w:unhideWhenUsed="1"/>
+    <w:lsdException w:name="Table Web 3" w:semiHidden="1" w:unhideWhenUsed="1"/>
     <w:lsdException w:name="Balloon Text" w:semiHidden="1" w:unhideWhenUsed="1"/>
     <w:lsdException w:name="Table Grid" w:uiPriority="39"/>
     <w:lsdException w:name="Table Theme" w:semiHidden="1" w:unhideWhenUsed="1"/>
@@ -7449,10 +7481,6 @@
     <w:lsdException w:name="List Table 5 Dark Accent 6" w:uiPriority="50"/>
     <w:lsdException w:name="List Table 6 Colorful Accent 6" w:uiPriority="51"/>
     <w:lsdException w:name="List Table 7 Colorful Accent 6" w:uiPriority="52"/>
-    <w:lsdException w:name="Mention" w:semiHidden="1" w:unhideWhenUsed="1"/>
-    <w:lsdException w:name="Smart Hyperlink" w:semiHidden="1" w:unhideWhenUsed="1"/>
-    <w:lsdException w:name="Hashtag" w:semiHidden="1" w:unhideWhenUsed="1"/>
-    <w:lsdException w:name="Unresolved Mention" w:semiHidden="1" w:unhideWhenUsed="1"/>
   </w:latentStyles>
   <w:style w:type="paragraph" w:default="1" w:styleId="Normal">
     <w:name w:val="Normal"/>

</xml_diff>

<commit_message>
rearranged course content (talk about queues first before stacks) added next PA to the repository.
</commit_message>
<xml_diff>
--- a/course resources/2019 - Spring CS 211 Calendar.docx
+++ b/course resources/2019 - Spring CS 211 Calendar.docx
@@ -1,6 +1,6 @@
 
 <file path=word/document.xml><?xml version="1.0" encoding="utf-8"?>
-<w:document xmlns:wpc="http://schemas.microsoft.com/office/word/2010/wordprocessingCanvas" xmlns:cx="http://schemas.microsoft.com/office/drawing/2014/chartex" xmlns:cx1="http://schemas.microsoft.com/office/drawing/2015/9/8/chartex" xmlns:mc="http://schemas.openxmlformats.org/markup-compatibility/2006" xmlns:o="urn:schemas-microsoft-com:office:office" xmlns:r="http://schemas.openxmlformats.org/officeDocument/2006/relationships" xmlns:m="http://schemas.openxmlformats.org/officeDocument/2006/math" xmlns:v="urn:schemas-microsoft-com:vml" xmlns:wp14="http://schemas.microsoft.com/office/word/2010/wordprocessingDrawing" xmlns:wp="http://schemas.openxmlformats.org/drawingml/2006/wordprocessingDrawing" xmlns:w10="urn:schemas-microsoft-com:office:word" xmlns:w="http://schemas.openxmlformats.org/wordprocessingml/2006/main" xmlns:w14="http://schemas.microsoft.com/office/word/2010/wordml" xmlns:w15="http://schemas.microsoft.com/office/word/2012/wordml" xmlns:w16se="http://schemas.microsoft.com/office/word/2015/wordml/symex" xmlns:wpg="http://schemas.microsoft.com/office/word/2010/wordprocessingGroup" xmlns:wpi="http://schemas.microsoft.com/office/word/2010/wordprocessingInk" xmlns:wne="http://schemas.microsoft.com/office/word/2006/wordml" xmlns:wps="http://schemas.microsoft.com/office/word/2010/wordprocessingShape" mc:Ignorable="w14 w15 w16se wp14">
+<w:document xmlns:wpc="http://schemas.microsoft.com/office/word/2010/wordprocessingCanvas" xmlns:cx="http://schemas.microsoft.com/office/drawing/2014/chartex" xmlns:cx1="http://schemas.microsoft.com/office/drawing/2015/9/8/chartex" xmlns:cx2="http://schemas.microsoft.com/office/drawing/2015/10/21/chartex" xmlns:cx3="http://schemas.microsoft.com/office/drawing/2016/5/9/chartex" xmlns:cx4="http://schemas.microsoft.com/office/drawing/2016/5/10/chartex" xmlns:cx5="http://schemas.microsoft.com/office/drawing/2016/5/11/chartex" xmlns:cx6="http://schemas.microsoft.com/office/drawing/2016/5/12/chartex" xmlns:cx7="http://schemas.microsoft.com/office/drawing/2016/5/13/chartex" xmlns:cx8="http://schemas.microsoft.com/office/drawing/2016/5/14/chartex" xmlns:mc="http://schemas.openxmlformats.org/markup-compatibility/2006" xmlns:aink="http://schemas.microsoft.com/office/drawing/2016/ink" xmlns:am3d="http://schemas.microsoft.com/office/drawing/2017/model3d" xmlns:o="urn:schemas-microsoft-com:office:office" xmlns:r="http://schemas.openxmlformats.org/officeDocument/2006/relationships" xmlns:m="http://schemas.openxmlformats.org/officeDocument/2006/math" xmlns:v="urn:schemas-microsoft-com:vml" xmlns:wp14="http://schemas.microsoft.com/office/word/2010/wordprocessingDrawing" xmlns:wp="http://schemas.openxmlformats.org/drawingml/2006/wordprocessingDrawing" xmlns:w10="urn:schemas-microsoft-com:office:word" xmlns:w="http://schemas.openxmlformats.org/wordprocessingml/2006/main" xmlns:w14="http://schemas.microsoft.com/office/word/2010/wordml" xmlns:w15="http://schemas.microsoft.com/office/word/2012/wordml" xmlns:w16cid="http://schemas.microsoft.com/office/word/2016/wordml/cid" xmlns:w16se="http://schemas.microsoft.com/office/word/2015/wordml/symex" xmlns:wpg="http://schemas.microsoft.com/office/word/2010/wordprocessingGroup" xmlns:wpi="http://schemas.microsoft.com/office/word/2010/wordprocessingInk" xmlns:wne="http://schemas.microsoft.com/office/word/2006/wordml" xmlns:wps="http://schemas.microsoft.com/office/word/2010/wordprocessingShape" mc:Ignorable="w14 w15 w16se w16cid wp14">
   <w:body>
     <w:p>
       <w:pPr>
@@ -1591,8 +1591,6 @@
               </w:rPr>
               <w:t>PA #1 Checkin</w:t>
             </w:r>
-            <w:bookmarkStart w:id="0" w:name="_GoBack"/>
-            <w:bookmarkEnd w:id="0"/>
           </w:p>
         </w:tc>
         <w:tc>
@@ -2302,26 +2300,44 @@
                 <w:sz w:val="24"/>
                 <w:szCs w:val="24"/>
               </w:rPr>
-              <w:t xml:space="preserve">Stacks </w:t>
-            </w:r>
-          </w:p>
-          <w:p>
-            <w:pPr>
-              <w:rPr>
-                <w:rFonts w:ascii="Times New Roman" w:eastAsia="Times New Roman" w:hAnsi="Times New Roman" w:cs="Times New Roman"/>
-                <w:color w:val="212529"/>
-                <w:sz w:val="24"/>
-                <w:szCs w:val="24"/>
-              </w:rPr>
-            </w:pPr>
-            <w:r>
-              <w:rPr>
-                <w:rFonts w:ascii="Times New Roman" w:eastAsia="Times New Roman" w:hAnsi="Times New Roman" w:cs="Times New Roman"/>
-                <w:color w:val="212529"/>
-                <w:sz w:val="24"/>
-                <w:szCs w:val="24"/>
-              </w:rPr>
-              <w:t>(CH 4.2)</w:t>
+              <w:t>Queues</w:t>
+            </w:r>
+          </w:p>
+          <w:p>
+            <w:pPr>
+              <w:rPr>
+                <w:rFonts w:ascii="Times New Roman" w:eastAsia="Times New Roman" w:hAnsi="Times New Roman" w:cs="Times New Roman"/>
+                <w:color w:val="212529"/>
+                <w:sz w:val="24"/>
+                <w:szCs w:val="24"/>
+              </w:rPr>
+            </w:pPr>
+            <w:r>
+              <w:rPr>
+                <w:rFonts w:ascii="Times New Roman" w:eastAsia="Times New Roman" w:hAnsi="Times New Roman" w:cs="Times New Roman"/>
+                <w:color w:val="212529"/>
+                <w:sz w:val="24"/>
+                <w:szCs w:val="24"/>
+              </w:rPr>
+              <w:t>(CH 4.</w:t>
+            </w:r>
+            <w:r>
+              <w:rPr>
+                <w:rFonts w:ascii="Times New Roman" w:eastAsia="Times New Roman" w:hAnsi="Times New Roman" w:cs="Times New Roman"/>
+                <w:color w:val="212529"/>
+                <w:sz w:val="24"/>
+                <w:szCs w:val="24"/>
+              </w:rPr>
+              <w:t>3</w:t>
+            </w:r>
+            <w:r>
+              <w:rPr>
+                <w:rFonts w:ascii="Times New Roman" w:eastAsia="Times New Roman" w:hAnsi="Times New Roman" w:cs="Times New Roman"/>
+                <w:color w:val="212529"/>
+                <w:sz w:val="24"/>
+                <w:szCs w:val="24"/>
+              </w:rPr>
+              <w:t>)</w:t>
             </w:r>
           </w:p>
           <w:p>
@@ -2626,26 +2642,46 @@
                 <w:sz w:val="24"/>
                 <w:szCs w:val="24"/>
               </w:rPr>
-              <w:t xml:space="preserve">Queues </w:t>
-            </w:r>
-          </w:p>
-          <w:p>
-            <w:pPr>
-              <w:rPr>
-                <w:rFonts w:ascii="Times New Roman" w:eastAsia="Times New Roman" w:hAnsi="Times New Roman" w:cs="Times New Roman"/>
-                <w:color w:val="212529"/>
-                <w:sz w:val="24"/>
-                <w:szCs w:val="24"/>
-              </w:rPr>
-            </w:pPr>
-            <w:r>
-              <w:rPr>
-                <w:rFonts w:ascii="Times New Roman" w:eastAsia="Times New Roman" w:hAnsi="Times New Roman" w:cs="Times New Roman"/>
-                <w:color w:val="212529"/>
-                <w:sz w:val="24"/>
-                <w:szCs w:val="24"/>
-              </w:rPr>
-              <w:t>(CH 4.3)</w:t>
+              <w:t>Stacks</w:t>
+            </w:r>
+          </w:p>
+          <w:p>
+            <w:pPr>
+              <w:rPr>
+                <w:rFonts w:ascii="Times New Roman" w:eastAsia="Times New Roman" w:hAnsi="Times New Roman" w:cs="Times New Roman"/>
+                <w:color w:val="212529"/>
+                <w:sz w:val="24"/>
+                <w:szCs w:val="24"/>
+              </w:rPr>
+            </w:pPr>
+            <w:r>
+              <w:rPr>
+                <w:rFonts w:ascii="Times New Roman" w:eastAsia="Times New Roman" w:hAnsi="Times New Roman" w:cs="Times New Roman"/>
+                <w:color w:val="212529"/>
+                <w:sz w:val="24"/>
+                <w:szCs w:val="24"/>
+              </w:rPr>
+              <w:t>(CH 4.</w:t>
+            </w:r>
+            <w:r>
+              <w:rPr>
+                <w:rFonts w:ascii="Times New Roman" w:eastAsia="Times New Roman" w:hAnsi="Times New Roman" w:cs="Times New Roman"/>
+                <w:color w:val="212529"/>
+                <w:sz w:val="24"/>
+                <w:szCs w:val="24"/>
+              </w:rPr>
+              <w:t>2</w:t>
+            </w:r>
+            <w:bookmarkStart w:id="0" w:name="_GoBack"/>
+            <w:bookmarkEnd w:id="0"/>
+            <w:r>
+              <w:rPr>
+                <w:rFonts w:ascii="Times New Roman" w:eastAsia="Times New Roman" w:hAnsi="Times New Roman" w:cs="Times New Roman"/>
+                <w:color w:val="212529"/>
+                <w:sz w:val="24"/>
+                <w:szCs w:val="24"/>
+              </w:rPr>
+              <w:t>)</w:t>
             </w:r>
           </w:p>
         </w:tc>
@@ -7093,7 +7129,7 @@
 </file>
 
 <file path=word/styles.xml><?xml version="1.0" encoding="utf-8"?>
-<w:styles xmlns:mc="http://schemas.openxmlformats.org/markup-compatibility/2006" xmlns:r="http://schemas.openxmlformats.org/officeDocument/2006/relationships" xmlns:w="http://schemas.openxmlformats.org/wordprocessingml/2006/main" xmlns:w14="http://schemas.microsoft.com/office/word/2010/wordml" xmlns:w15="http://schemas.microsoft.com/office/word/2012/wordml" xmlns:w16se="http://schemas.microsoft.com/office/word/2015/wordml/symex" mc:Ignorable="w14 w15 w16se">
+<w:styles xmlns:mc="http://schemas.openxmlformats.org/markup-compatibility/2006" xmlns:r="http://schemas.openxmlformats.org/officeDocument/2006/relationships" xmlns:w="http://schemas.openxmlformats.org/wordprocessingml/2006/main" xmlns:w14="http://schemas.microsoft.com/office/word/2010/wordml" xmlns:w15="http://schemas.microsoft.com/office/word/2012/wordml" xmlns:w16cid="http://schemas.microsoft.com/office/word/2016/wordml/cid" xmlns:w16se="http://schemas.microsoft.com/office/word/2015/wordml/symex" mc:Ignorable="w14 w15 w16se w16cid">
   <w:docDefaults>
     <w:rPrDefault>
       <w:rPr>
@@ -7109,7 +7145,7 @@
       </w:pPr>
     </w:pPrDefault>
   </w:docDefaults>
-  <w:latentStyles w:defLockedState="0" w:defUIPriority="99" w:defSemiHidden="0" w:defUnhideWhenUsed="0" w:defQFormat="0" w:count="371">
+  <w:latentStyles w:defLockedState="0" w:defUIPriority="99" w:defSemiHidden="0" w:defUnhideWhenUsed="0" w:defQFormat="0" w:count="375">
     <w:lsdException w:name="Normal" w:uiPriority="0" w:qFormat="1"/>
     <w:lsdException w:name="heading 1" w:uiPriority="9" w:qFormat="1"/>
     <w:lsdException w:name="heading 2" w:semiHidden="1" w:uiPriority="9" w:unhideWhenUsed="1" w:qFormat="1"/>
@@ -7215,7 +7251,6 @@
     <w:lsdException w:name="HTML Sample" w:semiHidden="1" w:unhideWhenUsed="1"/>
     <w:lsdException w:name="HTML Typewriter" w:semiHidden="1" w:unhideWhenUsed="1"/>
     <w:lsdException w:name="HTML Variable" w:semiHidden="1" w:unhideWhenUsed="1"/>
-    <w:lsdException w:name="Normal Table" w:semiHidden="1" w:unhideWhenUsed="1"/>
     <w:lsdException w:name="annotation subject" w:semiHidden="1" w:unhideWhenUsed="1"/>
     <w:lsdException w:name="No List" w:semiHidden="1" w:unhideWhenUsed="1"/>
     <w:lsdException w:name="Outline List 1" w:semiHidden="1" w:unhideWhenUsed="1"/>
@@ -7259,10 +7294,8 @@
     <w:lsdException w:name="Table Elegant" w:semiHidden="1" w:unhideWhenUsed="1"/>
     <w:lsdException w:name="Table Professional" w:semiHidden="1" w:unhideWhenUsed="1"/>
     <w:lsdException w:name="Table Subtle 1" w:semiHidden="1" w:unhideWhenUsed="1"/>
-    <w:lsdException w:name="Table Subtle 2" w:semiHidden="1" w:unhideWhenUsed="1"/>
     <w:lsdException w:name="Table Web 1" w:semiHidden="1" w:unhideWhenUsed="1"/>
     <w:lsdException w:name="Table Web 2" w:semiHidden="1" w:unhideWhenUsed="1"/>
-    <w:lsdException w:name="Table Web 3" w:semiHidden="1" w:unhideWhenUsed="1"/>
     <w:lsdException w:name="Balloon Text" w:semiHidden="1" w:unhideWhenUsed="1"/>
     <w:lsdException w:name="Table Grid" w:uiPriority="39"/>
     <w:lsdException w:name="Table Theme" w:semiHidden="1" w:unhideWhenUsed="1"/>
@@ -7481,6 +7514,10 @@
     <w:lsdException w:name="List Table 5 Dark Accent 6" w:uiPriority="50"/>
     <w:lsdException w:name="List Table 6 Colorful Accent 6" w:uiPriority="51"/>
     <w:lsdException w:name="List Table 7 Colorful Accent 6" w:uiPriority="52"/>
+    <w:lsdException w:name="Mention" w:semiHidden="1" w:unhideWhenUsed="1"/>
+    <w:lsdException w:name="Smart Hyperlink" w:semiHidden="1" w:unhideWhenUsed="1"/>
+    <w:lsdException w:name="Hashtag" w:semiHidden="1" w:unhideWhenUsed="1"/>
+    <w:lsdException w:name="Unresolved Mention" w:semiHidden="1" w:unhideWhenUsed="1"/>
   </w:latentStyles>
   <w:style w:type="paragraph" w:default="1" w:styleId="Normal">
     <w:name w:val="Normal"/>

</xml_diff>